<commit_message>
Add reffers to gitHub
</commit_message>
<xml_diff>
--- a/Вправа_6.1/ЛБ6_Саміленко_ІС_93.docx
+++ b/Вправа_6.1/ЛБ6_Саміленко_ІС_93.docx
@@ -9,17 +9,53 @@
           <w:bCs/>
           <w:sz w:val="28"/>
           <w:szCs w:val="28"/>
+        </w:rPr>
+      </w:pPr>
+      <w:r>
+        <w:rPr>
+          <w:b/>
+          <w:bCs/>
+          <w:sz w:val="28"/>
+          <w:szCs w:val="28"/>
+        </w:rPr>
+        <w:t xml:space="preserve">Посилання до репозиторію </w:t>
+      </w:r>
+      <w:r>
+        <w:rPr>
+          <w:b/>
+          <w:bCs/>
+          <w:sz w:val="28"/>
+          <w:szCs w:val="28"/>
+        </w:rPr>
+        <w:t>з</w:t>
+      </w:r>
+      <w:r>
+        <w:rPr>
+          <w:b/>
+          <w:bCs/>
+          <w:sz w:val="28"/>
+          <w:szCs w:val="28"/>
           <w:lang w:val="en-US"/>
         </w:rPr>
-      </w:pPr>
-      <w:r>
-        <w:rPr>
-          <w:b/>
-          <w:bCs/>
-          <w:sz w:val="28"/>
-          <w:szCs w:val="28"/>
-        </w:rPr>
-        <w:t xml:space="preserve">Посилання до репозиторію </w:t>
+        <w:t xml:space="preserve"> </w:t>
+      </w:r>
+      <w:r>
+        <w:rPr>
+          <w:b/>
+          <w:bCs/>
+          <w:sz w:val="28"/>
+          <w:szCs w:val="28"/>
+        </w:rPr>
+        <w:t xml:space="preserve">відповідним сценарієм </w:t>
+      </w:r>
+      <w:r>
+        <w:rPr>
+          <w:b/>
+          <w:bCs/>
+          <w:sz w:val="28"/>
+          <w:szCs w:val="28"/>
+        </w:rPr>
+        <w:t xml:space="preserve">на </w:t>
       </w:r>
       <w:r>
         <w:rPr>
@@ -29,25 +65,7 @@
           <w:szCs w:val="28"/>
           <w:lang w:val="en-US"/>
         </w:rPr>
-        <w:t xml:space="preserve">p </w:t>
-      </w:r>
-      <w:r>
-        <w:rPr>
-          <w:b/>
-          <w:bCs/>
-          <w:sz w:val="28"/>
-          <w:szCs w:val="28"/>
-        </w:rPr>
-        <w:t xml:space="preserve">відповідним сценарієм </w:t>
-      </w:r>
-      <w:r>
-        <w:rPr>
-          <w:b/>
-          <w:bCs/>
-          <w:sz w:val="28"/>
-          <w:szCs w:val="28"/>
-        </w:rPr>
-        <w:t xml:space="preserve">на </w:t>
+        <w:t>Gi</w:t>
       </w:r>
       <w:r>
         <w:rPr>
@@ -57,7 +75,7 @@
           <w:szCs w:val="28"/>
           <w:lang w:val="en-US"/>
         </w:rPr>
-        <w:t>Gi</w:t>
+        <w:t>t</w:t>
       </w:r>
       <w:r>
         <w:rPr>
@@ -67,17 +85,25 @@
           <w:szCs w:val="28"/>
           <w:lang w:val="en-US"/>
         </w:rPr>
-        <w:t>t</w:t>
-      </w:r>
-      <w:r>
-        <w:rPr>
-          <w:b/>
-          <w:bCs/>
-          <w:sz w:val="28"/>
-          <w:szCs w:val="28"/>
-          <w:lang w:val="en-US"/>
-        </w:rPr>
         <w:t>Hub:</w:t>
+      </w:r>
+      <w:r>
+        <w:rPr>
+          <w:b/>
+          <w:bCs/>
+          <w:sz w:val="28"/>
+          <w:szCs w:val="28"/>
+        </w:rPr>
+        <w:t xml:space="preserve"> </w:t>
+      </w:r>
+      <w:r>
+        <w:rPr>
+          <w:i/>
+          <w:iCs/>
+          <w:sz w:val="28"/>
+          <w:szCs w:val="28"/>
+        </w:rPr>
+        <w:t>https://github.com/SashaSamilenko/PIS_lab_6/tree/main/%D0%92%D0%BF%D1%80%D0%B0%D0%B2%D0%B0_6.1</w:t>
       </w:r>
     </w:p>
     <w:p>

</xml_diff>